<commit_message>
Updated cover to reflect new version (1.03)
</commit_message>
<xml_diff>
--- a/ScrumAtScaleGuide-Cover.docx
+++ b/ScrumAtScaleGuide-Cover.docx
@@ -3,8 +3,6 @@
 <w:document xmlns:wpc="http://schemas.microsoft.com/office/word/2010/wordprocessingCanvas" xmlns:cx="http://schemas.microsoft.com/office/drawing/2014/chartex" xmlns:cx1="http://schemas.microsoft.com/office/drawing/2015/9/8/chartex" xmlns:cx2="http://schemas.microsoft.com/office/drawing/2015/10/21/chartex" xmlns:cx3="http://schemas.microsoft.com/office/drawing/2016/5/9/chartex" xmlns:cx4="http://schemas.microsoft.com/office/drawing/2016/5/10/chartex" xmlns:cx5="http://schemas.microsoft.com/office/drawing/2016/5/11/chartex" xmlns:cx6="http://schemas.microsoft.com/office/drawing/2016/5/12/chartex" xmlns:cx7="http://schemas.microsoft.com/office/drawing/2016/5/13/chartex" xmlns:cx8="http://schemas.microsoft.com/office/drawing/2016/5/14/chartex" xmlns:mc="http://schemas.openxmlformats.org/markup-compatibility/2006" xmlns:aink="http://schemas.microsoft.com/office/drawing/2016/ink" xmlns:am3d="http://schemas.microsoft.com/office/drawing/2017/model3d" xmlns:o="urn:schemas-microsoft-com:office:office" xmlns:r="http://schemas.openxmlformats.org/officeDocument/2006/relationships" xmlns:m="http://schemas.openxmlformats.org/officeDocument/2006/math" xmlns:v="urn:schemas-microsoft-com:vml" xmlns:wp14="http://schemas.microsoft.com/office/word/2010/wordprocessingDrawing" xmlns:wp="http://schemas.openxmlformats.org/drawingml/2006/wordprocessingDrawing" xmlns:w10="urn:schemas-microsoft-com:office:word" xmlns:w="http://schemas.openxmlformats.org/wordprocessingml/2006/main" xmlns:w14="http://schemas.microsoft.com/office/word/2010/wordml" xmlns:w15="http://schemas.microsoft.com/office/word/2012/wordml" xmlns:w16cid="http://schemas.microsoft.com/office/word/2016/wordml/cid" xmlns:w16se="http://schemas.microsoft.com/office/word/2015/wordml/symex" xmlns:wpg="http://schemas.microsoft.com/office/word/2010/wordprocessingGroup" xmlns:wpi="http://schemas.microsoft.com/office/word/2010/wordprocessingInk" xmlns:wne="http://schemas.microsoft.com/office/word/2006/wordml" xmlns:wps="http://schemas.microsoft.com/office/word/2010/wordprocessingShape" mc:Ignorable="w14 w15 w16se w16cid wp14">
   <w:body>
     <w:p>
-      <w:bookmarkStart w:id="0" w:name="_GoBack"/>
-      <w:bookmarkEnd w:id="0"/>
       <w:r>
         <w:rPr>
           <w:noProof/>
@@ -87,7 +85,7 @@
                                 <w:sz w:val="28"/>
                                 <w:szCs w:val="28"/>
                               </w:rPr>
-                              <w:t>2</w:t>
+                              <w:t>3</w:t>
                             </w:r>
                             <w:r>
                               <w:rPr>
@@ -108,8 +106,24 @@
                                 <w:sz w:val="28"/>
                                 <w:szCs w:val="28"/>
                               </w:rPr>
-                              <w:t>21 August</w:t>
-                            </w:r>
+                              <w:t>25</w:t>
+                            </w:r>
+                            <w:r>
+                              <w:rPr>
+                                <w:sz w:val="28"/>
+                                <w:szCs w:val="28"/>
+                              </w:rPr>
+                              <w:t xml:space="preserve"> </w:t>
+                            </w:r>
+                            <w:r>
+                              <w:rPr>
+                                <w:sz w:val="28"/>
+                                <w:szCs w:val="28"/>
+                              </w:rPr>
+                              <w:t>October</w:t>
+                            </w:r>
+                            <w:bookmarkStart w:id="0" w:name="_GoBack"/>
+                            <w:bookmarkEnd w:id="0"/>
                             <w:r>
                               <w:rPr>
                                 <w:sz w:val="28"/>
@@ -172,7 +186,7 @@
                           <w:sz w:val="28"/>
                           <w:szCs w:val="28"/>
                         </w:rPr>
-                        <w:t>2</w:t>
+                        <w:t>3</w:t>
                       </w:r>
                       <w:r>
                         <w:rPr>
@@ -193,8 +207,24 @@
                           <w:sz w:val="28"/>
                           <w:szCs w:val="28"/>
                         </w:rPr>
-                        <w:t>21 August</w:t>
-                      </w:r>
+                        <w:t>25</w:t>
+                      </w:r>
+                      <w:r>
+                        <w:rPr>
+                          <w:sz w:val="28"/>
+                          <w:szCs w:val="28"/>
+                        </w:rPr>
+                        <w:t xml:space="preserve"> </w:t>
+                      </w:r>
+                      <w:r>
+                        <w:rPr>
+                          <w:sz w:val="28"/>
+                          <w:szCs w:val="28"/>
+                        </w:rPr>
+                        <w:t>October</w:t>
+                      </w:r>
+                      <w:bookmarkStart w:id="1" w:name="_GoBack"/>
+                      <w:bookmarkEnd w:id="1"/>
                       <w:r>
                         <w:rPr>
                           <w:sz w:val="28"/>
@@ -363,15 +393,7 @@
                               <w:t>Released under Creative Commons 4.0</w:t>
                             </w:r>
                             <w:r>
-                              <w:t xml:space="preserve"> Attribution-</w:t>
-                            </w:r>
-                            <w:proofErr w:type="spellStart"/>
-                            <w:r>
-                              <w:t>Sharealike</w:t>
-                            </w:r>
-                            <w:proofErr w:type="spellEnd"/>
-                            <w:r>
-                              <w:t xml:space="preserve"> License</w:t>
+                              <w:t xml:space="preserve"> Attribution-Sharealike License</w:t>
                             </w:r>
                           </w:p>
                         </w:txbxContent>

</xml_diff>

<commit_message>
updated copyright on cover
</commit_message>
<xml_diff>
--- a/ScrumAtScaleGuide-Cover.docx
+++ b/ScrumAtScaleGuide-Cover.docx
@@ -71,21 +71,14 @@
                                 <w:sz w:val="28"/>
                                 <w:szCs w:val="28"/>
                               </w:rPr>
-                              <w:t>Version 1.</w:t>
+                              <w:t xml:space="preserve">Version </w:t>
                             </w:r>
                             <w:r>
                               <w:rPr>
                                 <w:sz w:val="28"/>
                                 <w:szCs w:val="28"/>
                               </w:rPr>
-                              <w:t>0</w:t>
-                            </w:r>
-                            <w:r>
-                              <w:rPr>
-                                <w:sz w:val="28"/>
-                                <w:szCs w:val="28"/>
-                              </w:rPr>
-                              <w:t>5</w:t>
+                              <w:t>2.1</w:t>
                             </w:r>
                             <w:r>
                               <w:rPr>
@@ -101,40 +94,14 @@
                               </w:rPr>
                               <w:t xml:space="preserve">— </w:t>
                             </w:r>
+                            <w:bookmarkStart w:id="0" w:name="_GoBack"/>
+                            <w:bookmarkEnd w:id="0"/>
                             <w:r>
                               <w:rPr>
                                 <w:sz w:val="28"/>
                                 <w:szCs w:val="28"/>
                               </w:rPr>
-                              <w:t>18</w:t>
-                            </w:r>
-                            <w:r>
-                              <w:rPr>
-                                <w:sz w:val="28"/>
-                                <w:szCs w:val="28"/>
-                              </w:rPr>
-                              <w:t xml:space="preserve"> </w:t>
-                            </w:r>
-                            <w:r>
-                              <w:rPr>
-                                <w:sz w:val="28"/>
-                                <w:szCs w:val="28"/>
-                              </w:rPr>
-                              <w:t>November</w:t>
-                            </w:r>
-                            <w:r>
-                              <w:rPr>
-                                <w:sz w:val="28"/>
-                                <w:szCs w:val="28"/>
-                              </w:rPr>
-                              <w:t xml:space="preserve"> 201</w:t>
-                            </w:r>
-                            <w:r>
-                              <w:rPr>
-                                <w:sz w:val="28"/>
-                                <w:szCs w:val="28"/>
-                              </w:rPr>
-                              <w:t>9</w:t>
+                              <w:t>January 2021</w:t>
                             </w:r>
                           </w:p>
                         </w:txbxContent>
@@ -177,21 +144,14 @@
                           <w:sz w:val="28"/>
                           <w:szCs w:val="28"/>
                         </w:rPr>
-                        <w:t>Version 1.</w:t>
+                        <w:t xml:space="preserve">Version </w:t>
                       </w:r>
                       <w:r>
                         <w:rPr>
                           <w:sz w:val="28"/>
                           <w:szCs w:val="28"/>
                         </w:rPr>
-                        <w:t>0</w:t>
-                      </w:r>
-                      <w:r>
-                        <w:rPr>
-                          <w:sz w:val="28"/>
-                          <w:szCs w:val="28"/>
-                        </w:rPr>
-                        <w:t>5</w:t>
+                        <w:t>2.1</w:t>
                       </w:r>
                       <w:r>
                         <w:rPr>
@@ -207,40 +167,14 @@
                         </w:rPr>
                         <w:t xml:space="preserve">— </w:t>
                       </w:r>
+                      <w:bookmarkStart w:id="1" w:name="_GoBack"/>
+                      <w:bookmarkEnd w:id="1"/>
                       <w:r>
                         <w:rPr>
                           <w:sz w:val="28"/>
                           <w:szCs w:val="28"/>
                         </w:rPr>
-                        <w:t>18</w:t>
-                      </w:r>
-                      <w:r>
-                        <w:rPr>
-                          <w:sz w:val="28"/>
-                          <w:szCs w:val="28"/>
-                        </w:rPr>
-                        <w:t xml:space="preserve"> </w:t>
-                      </w:r>
-                      <w:r>
-                        <w:rPr>
-                          <w:sz w:val="28"/>
-                          <w:szCs w:val="28"/>
-                        </w:rPr>
-                        <w:t>November</w:t>
-                      </w:r>
-                      <w:r>
-                        <w:rPr>
-                          <w:sz w:val="28"/>
-                          <w:szCs w:val="28"/>
-                        </w:rPr>
-                        <w:t xml:space="preserve"> 201</w:t>
-                      </w:r>
-                      <w:r>
-                        <w:rPr>
-                          <w:sz w:val="28"/>
-                          <w:szCs w:val="28"/>
-                        </w:rPr>
-                        <w:t>9</w:t>
+                        <w:t>January 2021</w:t>
                       </w:r>
                     </w:p>
                   </w:txbxContent>
@@ -251,7 +185,6 @@
           </mc:Fallback>
         </mc:AlternateContent>
       </w:r>
-      <w:bookmarkStart w:id="0" w:name="_GoBack"/>
       <w:r>
         <w:rPr>
           <w:noProof/>
@@ -318,7 +251,6 @@
           </wp:anchor>
         </w:drawing>
       </w:r>
-      <w:bookmarkEnd w:id="0"/>
       <w:r>
         <w:rPr>
           <w:noProof/>
@@ -384,10 +316,10 @@
                               <w:t>2006</w:t>
                             </w:r>
                             <w:r>
-                              <w:t>-201</w:t>
-                            </w:r>
-                            <w:r>
-                              <w:t>9</w:t>
+                              <w:t>-20</w:t>
+                            </w:r>
+                            <w:r>
+                              <w:t>21</w:t>
                             </w:r>
                             <w:r>
                               <w:t xml:space="preserve"> Jeff Sutherland and </w:t>
@@ -452,10 +384,10 @@
                         <w:t>2006</w:t>
                       </w:r>
                       <w:r>
-                        <w:t>-201</w:t>
-                      </w:r>
-                      <w:r>
-                        <w:t>9</w:t>
+                        <w:t>-20</w:t>
+                      </w:r>
+                      <w:r>
+                        <w:t>21</w:t>
                       </w:r>
                       <w:r>
                         <w:t xml:space="preserve"> Jeff Sutherland and </w:t>
@@ -466,13 +398,8 @@
                       <w:r>
                         <w:br/>
                       </w:r>
-                      <w:proofErr w:type="spellStart"/>
-                      <w:r>
-                        <w:t>Scrum@Scale</w:t>
-                      </w:r>
-                      <w:proofErr w:type="spellEnd"/>
-                      <w:r>
-                        <w:t xml:space="preserve"> is a regi</w:t>
+                      <w:r>
+                        <w:t>Scrum@Scale is a regi</w:t>
                       </w:r>
                       <w:r>
                         <w:t xml:space="preserve">stered trademark of Scrum Inc. </w:t>

</xml_diff>